<commit_message>
Auto stash before rebase of "origin/main"
</commit_message>
<xml_diff>
--- a/ICS108_Project_documentation.docx
+++ b/ICS108_Project_documentation.docx
@@ -317,25 +317,23 @@
           <w:b/>
           <w:bCs/>
         </w:rPr>
-        <w:t xml:space="preserve">This program </w:t>
-      </w:r>
-      <w:proofErr w:type="gramStart"/>
+        <w:t xml:space="preserve">This program has the ability to store questions and its answers. The user is provided with tools for editing, </w:t>
+      </w:r>
       <w:r>
         <w:rPr>
           <w:rFonts w:ascii="Tajawal" w:hAnsi="Tajawal" w:cs="Tajawal"/>
           <w:b/>
           <w:bCs/>
         </w:rPr>
-        <w:t>has the ability to</w:t>
-      </w:r>
-      <w:proofErr w:type="gramEnd"/>
+        <w:t>adding,</w:t>
+      </w:r>
       <w:r>
         <w:rPr>
           <w:rFonts w:ascii="Tajawal" w:hAnsi="Tajawal" w:cs="Tajawal"/>
           <w:b/>
           <w:bCs/>
         </w:rPr>
-        <w:t xml:space="preserve"> store questions and its answers. The user is provided with tools for editing, </w:t>
+        <w:t xml:space="preserve"> and deleting questions. Additionally, the user can check their answer after </w:t>
       </w:r>
       <w:r>
         <w:rPr>
@@ -343,22 +341,6 @@
           <w:b/>
           <w:bCs/>
         </w:rPr>
-        <w:t>adding,</w:t>
-      </w:r>
-      <w:r>
-        <w:rPr>
-          <w:rFonts w:ascii="Tajawal" w:hAnsi="Tajawal" w:cs="Tajawal"/>
-          <w:b/>
-          <w:bCs/>
-        </w:rPr>
-        <w:t xml:space="preserve"> and deleting questions. Additionally, the user can check their answer after </w:t>
-      </w:r>
-      <w:r>
-        <w:rPr>
-          <w:rFonts w:ascii="Tajawal" w:hAnsi="Tajawal" w:cs="Tajawal"/>
-          <w:b/>
-          <w:bCs/>
-        </w:rPr>
         <w:t>choosing one.</w:t>
       </w:r>
     </w:p>
@@ -500,21 +482,7 @@
         <w:rPr>
           <w:rFonts w:ascii="Tajawal" w:hAnsi="Tajawal" w:cs="Tajawal"/>
         </w:rPr>
-        <w:t xml:space="preserve">The delete button is </w:t>
-      </w:r>
-      <w:proofErr w:type="gramStart"/>
-      <w:r>
-        <w:rPr>
-          <w:rFonts w:ascii="Tajawal" w:hAnsi="Tajawal" w:cs="Tajawal"/>
-        </w:rPr>
-        <w:t>similar to</w:t>
-      </w:r>
-      <w:proofErr w:type="gramEnd"/>
-      <w:r>
-        <w:rPr>
-          <w:rFonts w:ascii="Tajawal" w:hAnsi="Tajawal" w:cs="Tajawal"/>
-        </w:rPr>
-        <w:t xml:space="preserve"> the view button, it will show you the questions and let you cycle through them, but you cannot select an answer from the c</w:t>
+        <w:t>The delete button is similar to the view button, it will show you the questions and let you cycle through them, but you cannot select an answer from the c</w:t>
       </w:r>
       <w:r>
         <w:rPr>
@@ -554,21 +522,7 @@
         <w:rPr>
           <w:rFonts w:ascii="Tajawal" w:hAnsi="Tajawal" w:cs="Tajawal"/>
         </w:rPr>
-        <w:t xml:space="preserve">The edit button is </w:t>
-      </w:r>
-      <w:proofErr w:type="gramStart"/>
-      <w:r>
-        <w:rPr>
-          <w:rFonts w:ascii="Tajawal" w:hAnsi="Tajawal" w:cs="Tajawal"/>
-        </w:rPr>
-        <w:t>similar to</w:t>
-      </w:r>
-      <w:proofErr w:type="gramEnd"/>
-      <w:r>
-        <w:rPr>
-          <w:rFonts w:ascii="Tajawal" w:hAnsi="Tajawal" w:cs="Tajawal"/>
-        </w:rPr>
-        <w:t xml:space="preserve"> the add button, but now you can cycle through the question and the content in the text boxes, you can edit the text in the text boxes and press the edit button which will rewrite the question object with these new values</w:t>
+        <w:t>The edit button is similar to the add button, but now you can cycle through the question and the content in the text boxes, you can edit the text in the text boxes and press the edit button which will rewrite the question object with these new values</w:t>
       </w:r>
       <w:r>
         <w:rPr>
@@ -580,38 +534,6 @@
     <w:p>
       <w:pPr>
         <w:jc w:val="both"/>
-        <w:rPr>
-          <w:rFonts w:ascii="Tajawal" w:hAnsi="Tajawal" w:cs="Tajawal"/>
-        </w:rPr>
-      </w:pPr>
-    </w:p>
-    <w:p>
-      <w:pPr>
-        <w:jc w:val="both"/>
-        <w:rPr>
-          <w:rFonts w:ascii="Tajawal" w:hAnsi="Tajawal" w:cs="Tajawal"/>
-        </w:rPr>
-      </w:pPr>
-    </w:p>
-    <w:p>
-      <w:pPr>
-        <w:jc w:val="both"/>
-        <w:rPr>
-          <w:rFonts w:ascii="Tajawal" w:hAnsi="Tajawal" w:cs="Tajawal"/>
-        </w:rPr>
-      </w:pPr>
-    </w:p>
-    <w:p>
-      <w:pPr>
-        <w:jc w:val="both"/>
-        <w:rPr>
-          <w:rFonts w:ascii="Tajawal" w:hAnsi="Tajawal" w:cs="Tajawal"/>
-        </w:rPr>
-      </w:pPr>
-    </w:p>
-    <w:p>
-      <w:pPr>
-        <w:jc w:val="center"/>
         <w:rPr>
           <w:rFonts w:ascii="Tajawal" w:hAnsi="Tajawal" w:cs="Tajawal"/>
         </w:rPr>
@@ -654,15 +576,15 @@
           <w:szCs w:val="40"/>
         </w:rPr>
         <w:drawing>
-          <wp:anchor distT="0" distB="0" distL="114300" distR="114300" simplePos="0" relativeHeight="251662336" behindDoc="1" locked="0" layoutInCell="1" allowOverlap="1" wp14:anchorId="7C57F971" wp14:editId="6AD22076">
+          <wp:anchor distT="0" distB="0" distL="114300" distR="114300" simplePos="0" relativeHeight="251662336" behindDoc="1" locked="0" layoutInCell="1" allowOverlap="1" wp14:anchorId="7C57F971" wp14:editId="136D5882">
             <wp:simplePos x="0" y="0"/>
-            <wp:positionH relativeFrom="column">
-              <wp:posOffset>-504825</wp:posOffset>
+            <wp:positionH relativeFrom="margin">
+              <wp:align>left</wp:align>
             </wp:positionH>
             <wp:positionV relativeFrom="paragraph">
-              <wp:posOffset>403225</wp:posOffset>
+              <wp:posOffset>395795</wp:posOffset>
             </wp:positionV>
-            <wp:extent cx="2838450" cy="2865380"/>
+            <wp:extent cx="2082178" cy="2101933"/>
             <wp:effectExtent l="0" t="0" r="0" b="0"/>
             <wp:wrapNone/>
             <wp:docPr id="6" name="Picture 6"/>
@@ -679,7 +601,7 @@
                     </pic:cNvPicPr>
                   </pic:nvPicPr>
                   <pic:blipFill>
-                    <a:blip r:embed="rId8">
+                    <a:blip r:embed="rId8" cstate="print">
                       <a:extLst>
                         <a:ext uri="{28A0092B-C50C-407E-A947-70E740481C1C}">
                           <a14:useLocalDpi xmlns:a14="http://schemas.microsoft.com/office/drawing/2010/main" val="0"/>
@@ -694,7 +616,7 @@
                   <pic:spPr bwMode="auto">
                     <a:xfrm>
                       <a:off x="0" y="0"/>
-                      <a:ext cx="2838450" cy="2865380"/>
+                      <a:ext cx="2082178" cy="2101933"/>
                     </a:xfrm>
                     <a:prstGeom prst="rect">
                       <a:avLst/>
@@ -724,31 +646,21 @@
         </w:rPr>
         <w:t xml:space="preserve">Main menu:    </w:t>
       </w:r>
-    </w:p>
-    <w:p>
-      <w:pPr>
-        <w:rPr>
-          <w:rFonts w:ascii="Tajawal" w:hAnsi="Tajawal" w:cs="Tajawal"/>
-          <w:sz w:val="40"/>
-          <w:szCs w:val="40"/>
-        </w:rPr>
-      </w:pPr>
-    </w:p>
-    <w:p>
-      <w:pPr>
-        <w:rPr>
-          <w:rFonts w:ascii="Tajawal" w:hAnsi="Tajawal" w:cs="Tajawal"/>
-          <w:sz w:val="40"/>
-          <w:szCs w:val="40"/>
-        </w:rPr>
-      </w:pPr>
-      <w:r>
-        <w:rPr>
-          <w:rFonts w:ascii="Tajawal" w:hAnsi="Tajawal" w:cs="Tajawal"/>
-          <w:sz w:val="40"/>
-          <w:szCs w:val="40"/>
-        </w:rPr>
-        <w:t xml:space="preserve">                                                   Add:</w:t>
+      <w:r>
+        <w:rPr>
+          <w:rFonts w:ascii="Tajawal" w:hAnsi="Tajawal" w:cs="Tajawal"/>
+          <w:sz w:val="40"/>
+          <w:szCs w:val="40"/>
+        </w:rPr>
+        <w:t xml:space="preserve">                                  </w:t>
+      </w:r>
+      <w:r>
+        <w:rPr>
+          <w:rFonts w:ascii="Tajawal" w:hAnsi="Tajawal" w:cs="Tajawal"/>
+          <w:sz w:val="40"/>
+          <w:szCs w:val="40"/>
+        </w:rPr>
+        <w:t>Add:</w:t>
       </w:r>
     </w:p>
     <w:p>
@@ -767,13 +679,13 @@
           <w:szCs w:val="40"/>
         </w:rPr>
         <w:drawing>
-          <wp:anchor distT="0" distB="0" distL="114300" distR="114300" simplePos="0" relativeHeight="251658240" behindDoc="1" locked="0" layoutInCell="1" allowOverlap="1" wp14:anchorId="4798BC24" wp14:editId="600645AC">
+          <wp:anchor distT="0" distB="0" distL="114300" distR="114300" simplePos="0" relativeHeight="251658240" behindDoc="1" locked="0" layoutInCell="1" allowOverlap="1" wp14:anchorId="4798BC24" wp14:editId="6C87CD41">
             <wp:simplePos x="0" y="0"/>
             <wp:positionH relativeFrom="column">
-              <wp:posOffset>3514725</wp:posOffset>
+              <wp:posOffset>3395972</wp:posOffset>
             </wp:positionH>
             <wp:positionV relativeFrom="paragraph">
-              <wp:posOffset>62865</wp:posOffset>
+              <wp:posOffset>14800</wp:posOffset>
             </wp:positionV>
             <wp:extent cx="1839919" cy="1857375"/>
             <wp:effectExtent l="0" t="0" r="8255" b="0"/>
@@ -807,7 +719,7 @@
                   <pic:spPr bwMode="auto">
                     <a:xfrm>
                       <a:off x="0" y="0"/>
-                      <a:ext cx="1846265" cy="1863781"/>
+                      <a:ext cx="1839919" cy="1857375"/>
                     </a:xfrm>
                     <a:prstGeom prst="rect">
                       <a:avLst/>
@@ -838,15 +750,6 @@
           <w:szCs w:val="40"/>
         </w:rPr>
       </w:pPr>
-    </w:p>
-    <w:p>
-      <w:pPr>
-        <w:rPr>
-          <w:rFonts w:ascii="Tajawal" w:hAnsi="Tajawal" w:cs="Tajawal"/>
-          <w:sz w:val="40"/>
-          <w:szCs w:val="40"/>
-        </w:rPr>
-      </w:pPr>
       <w:r>
         <w:rPr>
           <w:rFonts w:ascii="Tajawal" w:hAnsi="Tajawal" w:cs="Tajawal"/>
@@ -855,13 +758,13 @@
           <w:szCs w:val="40"/>
         </w:rPr>
         <w:drawing>
-          <wp:anchor distT="0" distB="0" distL="114300" distR="114300" simplePos="0" relativeHeight="251659264" behindDoc="1" locked="0" layoutInCell="1" allowOverlap="1" wp14:anchorId="07DFCE92" wp14:editId="411F5A3E">
+          <wp:anchor distT="0" distB="0" distL="114300" distR="114300" simplePos="0" relativeHeight="251659264" behindDoc="1" locked="0" layoutInCell="1" allowOverlap="1" wp14:anchorId="07DFCE92" wp14:editId="48BB0726">
             <wp:simplePos x="0" y="0"/>
             <wp:positionH relativeFrom="column">
-              <wp:posOffset>4676775</wp:posOffset>
+              <wp:posOffset>4415518</wp:posOffset>
             </wp:positionH>
             <wp:positionV relativeFrom="paragraph">
-              <wp:posOffset>421005</wp:posOffset>
+              <wp:posOffset>9302</wp:posOffset>
             </wp:positionV>
             <wp:extent cx="1885424" cy="1903312"/>
             <wp:effectExtent l="0" t="0" r="635" b="1905"/>
@@ -940,15 +843,6 @@
       <w:pPr>
         <w:rPr>
           <w:rFonts w:ascii="Tajawal" w:hAnsi="Tajawal" w:cs="Tajawal"/>
-          <w:sz w:val="18"/>
-          <w:szCs w:val="18"/>
-        </w:rPr>
-      </w:pPr>
-    </w:p>
-    <w:p>
-      <w:pPr>
-        <w:rPr>
-          <w:rFonts w:ascii="Tajawal" w:hAnsi="Tajawal" w:cs="Tajawal"/>
           <w:sz w:val="40"/>
           <w:szCs w:val="40"/>
         </w:rPr>
@@ -961,13 +855,13 @@
           <w:szCs w:val="40"/>
         </w:rPr>
         <w:drawing>
-          <wp:anchor distT="0" distB="0" distL="114300" distR="114300" simplePos="0" relativeHeight="251661312" behindDoc="1" locked="0" layoutInCell="1" allowOverlap="1" wp14:anchorId="2339AFF0" wp14:editId="2306C977">
+          <wp:anchor distT="0" distB="0" distL="114300" distR="114300" simplePos="0" relativeHeight="251661312" behindDoc="1" locked="0" layoutInCell="1" allowOverlap="1" wp14:anchorId="2339AFF0" wp14:editId="508E483E">
             <wp:simplePos x="0" y="0"/>
             <wp:positionH relativeFrom="margin">
-              <wp:posOffset>-57150</wp:posOffset>
+              <wp:align>left</wp:align>
             </wp:positionH>
             <wp:positionV relativeFrom="paragraph">
-              <wp:posOffset>308610</wp:posOffset>
+              <wp:posOffset>320353</wp:posOffset>
             </wp:positionV>
             <wp:extent cx="2114550" cy="2134612"/>
             <wp:effectExtent l="0" t="0" r="0" b="0"/>
@@ -1040,24 +934,6 @@
           <w:szCs w:val="40"/>
         </w:rPr>
       </w:pPr>
-    </w:p>
-    <w:p>
-      <w:pPr>
-        <w:rPr>
-          <w:rFonts w:ascii="Tajawal" w:hAnsi="Tajawal" w:cs="Tajawal"/>
-          <w:sz w:val="40"/>
-          <w:szCs w:val="40"/>
-        </w:rPr>
-      </w:pPr>
-    </w:p>
-    <w:p>
-      <w:pPr>
-        <w:rPr>
-          <w:rFonts w:ascii="Tajawal" w:hAnsi="Tajawal" w:cs="Tajawal"/>
-          <w:sz w:val="40"/>
-          <w:szCs w:val="40"/>
-        </w:rPr>
-      </w:pPr>
       <w:r>
         <w:rPr>
           <w:rFonts w:ascii="Tajawal" w:hAnsi="Tajawal" w:cs="Tajawal"/>
@@ -1083,13 +959,13 @@
           <w:szCs w:val="40"/>
         </w:rPr>
         <w:drawing>
-          <wp:anchor distT="0" distB="0" distL="114300" distR="114300" simplePos="0" relativeHeight="251663360" behindDoc="1" locked="0" layoutInCell="1" allowOverlap="1" wp14:anchorId="1A50F3C9" wp14:editId="117F2339">
+          <wp:anchor distT="0" distB="0" distL="114300" distR="114300" simplePos="0" relativeHeight="251663360" behindDoc="1" locked="0" layoutInCell="1" allowOverlap="1" wp14:anchorId="1A50F3C9" wp14:editId="6A6834A5">
             <wp:simplePos x="0" y="0"/>
             <wp:positionH relativeFrom="column">
-              <wp:posOffset>4066111</wp:posOffset>
+              <wp:posOffset>3733396</wp:posOffset>
             </wp:positionH>
             <wp:positionV relativeFrom="paragraph">
-              <wp:posOffset>7690</wp:posOffset>
+              <wp:posOffset>153423</wp:posOffset>
             </wp:positionV>
             <wp:extent cx="2387176" cy="2409825"/>
             <wp:effectExtent l="0" t="0" r="0" b="0"/>
@@ -1163,6 +1039,15 @@
           <w:szCs w:val="40"/>
         </w:rPr>
       </w:pPr>
+    </w:p>
+    <w:p>
+      <w:pPr>
+        <w:rPr>
+          <w:rFonts w:ascii="Tajawal" w:hAnsi="Tajawal" w:cs="Tajawal"/>
+          <w:sz w:val="40"/>
+          <w:szCs w:val="40"/>
+        </w:rPr>
+      </w:pPr>
       <w:r>
         <w:rPr>
           <w:rFonts w:ascii="Tajawal" w:hAnsi="Tajawal" w:cs="Tajawal"/>
@@ -1171,13 +1056,13 @@
           <w:szCs w:val="40"/>
         </w:rPr>
         <w:drawing>
-          <wp:anchor distT="0" distB="0" distL="114300" distR="114300" simplePos="0" relativeHeight="251660288" behindDoc="1" locked="0" layoutInCell="1" allowOverlap="1" wp14:anchorId="4D50DF75" wp14:editId="2FD5EE6F">
+          <wp:anchor distT="0" distB="0" distL="114300" distR="114300" simplePos="0" relativeHeight="251660288" behindDoc="1" locked="0" layoutInCell="1" allowOverlap="1" wp14:anchorId="4D50DF75" wp14:editId="45728155">
             <wp:simplePos x="0" y="0"/>
             <wp:positionH relativeFrom="margin">
-              <wp:posOffset>-38100</wp:posOffset>
+              <wp:align>left</wp:align>
             </wp:positionH>
             <wp:positionV relativeFrom="paragraph">
-              <wp:posOffset>380365</wp:posOffset>
+              <wp:posOffset>344739</wp:posOffset>
             </wp:positionV>
             <wp:extent cx="2122983" cy="2143125"/>
             <wp:effectExtent l="0" t="0" r="0" b="0"/>
@@ -1211,7 +1096,7 @@
                   <pic:spPr bwMode="auto">
                     <a:xfrm>
                       <a:off x="0" y="0"/>
-                      <a:ext cx="2127380" cy="2147564"/>
+                      <a:ext cx="2122983" cy="2143125"/>
                     </a:xfrm>
                     <a:prstGeom prst="rect">
                       <a:avLst/>
@@ -1241,6 +1126,24 @@
         </w:rPr>
         <w:t>Delete:</w:t>
       </w:r>
+    </w:p>
+    <w:p>
+      <w:pPr>
+        <w:rPr>
+          <w:rFonts w:ascii="Tajawal" w:hAnsi="Tajawal" w:cs="Tajawal"/>
+          <w:sz w:val="40"/>
+          <w:szCs w:val="40"/>
+        </w:rPr>
+      </w:pPr>
+    </w:p>
+    <w:p>
+      <w:pPr>
+        <w:rPr>
+          <w:rFonts w:ascii="Tajawal" w:hAnsi="Tajawal" w:cs="Tajawal"/>
+          <w:sz w:val="40"/>
+          <w:szCs w:val="40"/>
+        </w:rPr>
+      </w:pPr>
     </w:p>
     <w:p>
       <w:pPr>

</xml_diff>